<commit_message>
additions to linked list
</commit_message>
<xml_diff>
--- a/Algorithms/Linked_lists.docx
+++ b/Algorithms/Linked_lists.docx
@@ -48,7 +48,7 @@
           <wp:inline distT="0" distB="0" distL="0" distR="0">
             <wp:extent cx="3931920" cy="2766060"/>
             <wp:effectExtent l="0" t="0" r="0" b="0"/>
-            <wp:docPr id="1" name="Picture4"/>
+            <wp:docPr id="1" name="Picture7"/>
             <wp:cNvGraphicFramePr>
               <a:graphicFrameLocks xmlns:a="http://schemas.openxmlformats.org/drawingml/2006/main" noChangeAspect="1"/>
             </wp:cNvGraphicFramePr>
@@ -56,12 +56,12 @@
               <a:graphicData uri="http://schemas.openxmlformats.org/drawingml/2006/picture">
                 <pic:pic xmlns:pic="http://schemas.openxmlformats.org/drawingml/2006/picture">
                   <pic:nvPicPr>
-                    <pic:cNvPr id="1" name="Picture4"/>
+                    <pic:cNvPr id="1" name="Picture7"/>
                     <pic:cNvPicPr>
                       <a:picLocks noChangeAspect="1"/>
                       <a:extLst>
                         <a:ext uri="smNativeData">
-                          <sm:smNativeData xmlns:sm="smNativeData" val="SMDATA_14_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"/>
+                          <sm:smNativeData xmlns:sm="smNativeData" val="SMDATA_14_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"/>
                         </a:ext>
                       </a:extLst>
                     </pic:cNvPicPr>
@@ -147,7 +147,7 @@
           <wp:inline distT="0" distB="0" distL="0" distR="0">
             <wp:extent cx="3634740" cy="1973580"/>
             <wp:effectExtent l="0" t="0" r="0" b="0"/>
-            <wp:docPr id="2" name="Picture5"/>
+            <wp:docPr id="2" name="Picture8"/>
             <wp:cNvGraphicFramePr>
               <a:graphicFrameLocks xmlns:a="http://schemas.openxmlformats.org/drawingml/2006/main" noChangeAspect="1"/>
             </wp:cNvGraphicFramePr>
@@ -155,12 +155,12 @@
               <a:graphicData uri="http://schemas.openxmlformats.org/drawingml/2006/picture">
                 <pic:pic xmlns:pic="http://schemas.openxmlformats.org/drawingml/2006/picture">
                   <pic:nvPicPr>
-                    <pic:cNvPr id="2" name="Picture5"/>
+                    <pic:cNvPr id="2" name="Picture8"/>
                     <pic:cNvPicPr>
                       <a:picLocks noChangeAspect="1"/>
                       <a:extLst>
                         <a:ext uri="smNativeData">
-                          <sm:smNativeData xmlns:sm="smNativeData" val="SMDATA_14_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"/>
+                          <sm:smNativeData xmlns:sm="smNativeData" val="SMDATA_14_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"/>
                         </a:ext>
                       </a:extLst>
                     </pic:cNvPicPr>
@@ -624,7 +624,7 @@
           <wp:inline distT="0" distB="0" distL="0" distR="0">
             <wp:extent cx="3375660" cy="3263900"/>
             <wp:effectExtent l="0" t="0" r="0" b="0"/>
-            <wp:docPr id="3" name="Picture4"/>
+            <wp:docPr id="3" name="Picture7"/>
             <wp:cNvGraphicFramePr>
               <a:graphicFrameLocks xmlns:a="http://schemas.openxmlformats.org/drawingml/2006/main" noChangeAspect="1"/>
             </wp:cNvGraphicFramePr>
@@ -632,12 +632,12 @@
               <a:graphicData uri="http://schemas.openxmlformats.org/drawingml/2006/picture">
                 <pic:pic xmlns:pic="http://schemas.openxmlformats.org/drawingml/2006/picture">
                   <pic:nvPicPr>
-                    <pic:cNvPr id="3" name="Picture4"/>
+                    <pic:cNvPr id="3" name="Picture7"/>
                     <pic:cNvPicPr>
                       <a:picLocks noChangeAspect="1"/>
                       <a:extLst>
                         <a:ext uri="smNativeData">
-                          <sm:smNativeData xmlns:sm="smNativeData" val="SMDATA_14_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"/>
+                          <sm:smNativeData xmlns:sm="smNativeData" val="SMDATA_14_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"/>
                         </a:ext>
                       </a:extLst>
                     </pic:cNvPicPr>
@@ -751,7 +751,7 @@
           <wp:inline distT="0" distB="0" distL="0" distR="0">
             <wp:extent cx="4267200" cy="4141470"/>
             <wp:effectExtent l="0" t="0" r="0" b="0"/>
-            <wp:docPr id="4" name="Picture5"/>
+            <wp:docPr id="4" name="Picture8"/>
             <wp:cNvGraphicFramePr>
               <a:graphicFrameLocks xmlns:a="http://schemas.openxmlformats.org/drawingml/2006/main" noChangeAspect="1"/>
             </wp:cNvGraphicFramePr>
@@ -759,12 +759,12 @@
               <a:graphicData uri="http://schemas.openxmlformats.org/drawingml/2006/picture">
                 <pic:pic xmlns:pic="http://schemas.openxmlformats.org/drawingml/2006/picture">
                   <pic:nvPicPr>
-                    <pic:cNvPr id="4" name="Picture5"/>
+                    <pic:cNvPr id="4" name="Picture8"/>
                     <pic:cNvPicPr>
                       <a:picLocks noChangeAspect="1"/>
                       <a:extLst>
                         <a:ext uri="smNativeData">
-                          <sm:smNativeData xmlns:sm="smNativeData" val="SMDATA_14_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"/>
+                          <sm:smNativeData xmlns:sm="smNativeData" val="SMDATA_14_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"/>
                         </a:ext>
                       </a:extLst>
                     </pic:cNvPicPr>
@@ -804,6 +804,387 @@
         </w:rPr>
       </w:r>
     </w:p>
+    <w:p>
+      <w:pPr>
+        <w:numPr>
+          <w:ilvl w:val="0"/>
+          <w:numId w:val="0"/>
+        </w:numPr>
+        <w:ind w:left="360" w:firstLine="0"/>
+        <w:rPr>
+          <w:b/>
+          <w:bCs/>
+          <w:sz w:val="28"/>
+          <w:szCs w:val="28"/>
+          <w:u w:color="auto" w:val="single"/>
+        </w:rPr>
+      </w:pPr>
+      <w:r>
+        <w:rPr>
+          <w:b/>
+          <w:bCs/>
+          <w:sz w:val="28"/>
+          <w:szCs w:val="28"/>
+          <w:u w:color="auto" w:val="single"/>
+        </w:rPr>
+      </w:r>
+    </w:p>
+    <w:p>
+      <w:pPr>
+        <w:numPr>
+          <w:ilvl w:val="0"/>
+          <w:numId w:val="1"/>
+        </w:numPr>
+        <w:ind w:left="360" w:hanging="360"/>
+        <w:rPr>
+          <w:b/>
+          <w:bCs/>
+          <w:sz w:val="28"/>
+          <w:szCs w:val="28"/>
+          <w:u w:color="auto" w:val="single"/>
+        </w:rPr>
+      </w:pPr>
+      <w:r>
+        <w:rPr>
+          <w:b/>
+          <w:bCs/>
+          <w:sz w:val="28"/>
+          <w:szCs w:val="28"/>
+          <w:u w:color="auto" w:val="single"/>
+        </w:rPr>
+        <w:t>Count of linked list</w:t>
+      </w:r>
+    </w:p>
+    <w:p>
+      <w:pPr>
+        <w:numPr>
+          <w:ilvl w:val="0"/>
+          <w:numId w:val="0"/>
+        </w:numPr>
+        <w:ind w:left="360" w:firstLine="0"/>
+        <w:rPr>
+          <w:b/>
+          <w:bCs/>
+          <w:sz w:val="28"/>
+          <w:szCs w:val="28"/>
+          <w:u w:color="auto" w:val="single"/>
+        </w:rPr>
+      </w:pPr>
+      <w:r>
+        <w:rPr>
+          <w:noProof/>
+        </w:rPr>
+        <w:drawing>
+          <wp:inline distT="0" distB="0" distL="0" distR="0">
+            <wp:extent cx="3215640" cy="1798320"/>
+            <wp:effectExtent l="0" t="0" r="0" b="0"/>
+            <wp:docPr id="5" name="Picture7"/>
+            <wp:cNvGraphicFramePr>
+              <a:graphicFrameLocks xmlns:a="http://schemas.openxmlformats.org/drawingml/2006/main" noChangeAspect="1"/>
+            </wp:cNvGraphicFramePr>
+            <a:graphic xmlns:a="http://schemas.openxmlformats.org/drawingml/2006/main">
+              <a:graphicData uri="http://schemas.openxmlformats.org/drawingml/2006/picture">
+                <pic:pic xmlns:pic="http://schemas.openxmlformats.org/drawingml/2006/picture">
+                  <pic:nvPicPr>
+                    <pic:cNvPr id="5" name="Picture7"/>
+                    <pic:cNvPicPr>
+                      <a:picLocks noChangeAspect="1"/>
+                      <a:extLst>
+                        <a:ext uri="smNativeData">
+                          <sm:smNativeData xmlns:sm="smNativeData" val="SMDATA_14_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"/>
+                        </a:ext>
+                      </a:extLst>
+                    </pic:cNvPicPr>
+                  </pic:nvPicPr>
+                  <pic:blipFill>
+                    <a:blip r:embed="rId12"/>
+                    <a:stretch>
+                      <a:fillRect/>
+                    </a:stretch>
+                  </pic:blipFill>
+                  <pic:spPr>
+                    <a:xfrm>
+                      <a:off x="0" y="0"/>
+                      <a:ext cx="3215640" cy="1798320"/>
+                    </a:xfrm>
+                    <a:prstGeom prst="rect">
+                      <a:avLst/>
+                    </a:prstGeom>
+                    <a:noFill/>
+                    <a:ln w="12700">
+                      <a:noFill/>
+                    </a:ln>
+                  </pic:spPr>
+                </pic:pic>
+              </a:graphicData>
+            </a:graphic>
+          </wp:inline>
+        </w:drawing>
+      </w:r>
+      <w:r>
+        <w:rPr>
+          <w:b/>
+          <w:bCs/>
+          <w:sz w:val="28"/>
+          <w:szCs w:val="28"/>
+          <w:u w:color="auto" w:val="single"/>
+        </w:rPr>
+      </w:r>
+    </w:p>
+    <w:p>
+      <w:pPr>
+        <w:numPr>
+          <w:ilvl w:val="0"/>
+          <w:numId w:val="0"/>
+        </w:numPr>
+        <w:ind w:left="360" w:firstLine="0"/>
+        <w:rPr>
+          <w:b/>
+          <w:bCs/>
+          <w:sz w:val="28"/>
+          <w:szCs w:val="28"/>
+          <w:u w:color="auto" w:val="single"/>
+        </w:rPr>
+      </w:pPr>
+      <w:r>
+        <w:rPr>
+          <w:b/>
+          <w:bCs/>
+          <w:sz w:val="28"/>
+          <w:szCs w:val="28"/>
+          <w:u w:color="auto" w:val="single"/>
+        </w:rPr>
+      </w:r>
+    </w:p>
+    <w:p>
+      <w:pPr>
+        <w:numPr>
+          <w:ilvl w:val="0"/>
+          <w:numId w:val="1"/>
+        </w:numPr>
+        <w:ind w:left="360" w:hanging="360"/>
+        <w:rPr>
+          <w:b/>
+          <w:bCs/>
+          <w:sz w:val="28"/>
+          <w:szCs w:val="28"/>
+          <w:u w:color="auto" w:val="single"/>
+        </w:rPr>
+      </w:pPr>
+      <w:r>
+        <w:rPr>
+          <w:b/>
+          <w:bCs/>
+          <w:sz w:val="28"/>
+          <w:szCs w:val="28"/>
+          <w:u w:color="auto" w:val="single"/>
+        </w:rPr>
+        <w:t>Searching element in linked list</w:t>
+      </w:r>
+    </w:p>
+    <w:p>
+      <w:pPr>
+        <w:numPr>
+          <w:ilvl w:val="0"/>
+          <w:numId w:val="0"/>
+        </w:numPr>
+        <w:ind w:left="360" w:firstLine="0"/>
+        <w:rPr>
+          <w:b/>
+          <w:bCs/>
+          <w:sz w:val="28"/>
+          <w:szCs w:val="28"/>
+          <w:u w:color="auto" w:val="single"/>
+        </w:rPr>
+      </w:pPr>
+      <w:r>
+        <w:rPr>
+          <w:noProof/>
+        </w:rPr>
+        <w:drawing>
+          <wp:inline distT="0" distB="0" distL="0" distR="0">
+            <wp:extent cx="3063240" cy="1744980"/>
+            <wp:effectExtent l="0" t="0" r="0" b="0"/>
+            <wp:docPr id="6" name="Picture8"/>
+            <wp:cNvGraphicFramePr>
+              <a:graphicFrameLocks xmlns:a="http://schemas.openxmlformats.org/drawingml/2006/main" noChangeAspect="1"/>
+            </wp:cNvGraphicFramePr>
+            <a:graphic xmlns:a="http://schemas.openxmlformats.org/drawingml/2006/main">
+              <a:graphicData uri="http://schemas.openxmlformats.org/drawingml/2006/picture">
+                <pic:pic xmlns:pic="http://schemas.openxmlformats.org/drawingml/2006/picture">
+                  <pic:nvPicPr>
+                    <pic:cNvPr id="6" name="Picture8"/>
+                    <pic:cNvPicPr>
+                      <a:picLocks noChangeAspect="1"/>
+                      <a:extLst>
+                        <a:ext uri="smNativeData">
+                          <sm:smNativeData xmlns:sm="smNativeData" val="SMDATA_14_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"/>
+                        </a:ext>
+                      </a:extLst>
+                    </pic:cNvPicPr>
+                  </pic:nvPicPr>
+                  <pic:blipFill>
+                    <a:blip r:embed="rId13"/>
+                    <a:stretch>
+                      <a:fillRect/>
+                    </a:stretch>
+                  </pic:blipFill>
+                  <pic:spPr>
+                    <a:xfrm>
+                      <a:off x="0" y="0"/>
+                      <a:ext cx="3063240" cy="1744980"/>
+                    </a:xfrm>
+                    <a:prstGeom prst="rect">
+                      <a:avLst/>
+                    </a:prstGeom>
+                    <a:noFill/>
+                    <a:ln w="12700">
+                      <a:noFill/>
+                    </a:ln>
+                  </pic:spPr>
+                </pic:pic>
+              </a:graphicData>
+            </a:graphic>
+          </wp:inline>
+        </w:drawing>
+      </w:r>
+      <w:r>
+        <w:rPr>
+          <w:b/>
+          <w:bCs/>
+          <w:sz w:val="28"/>
+          <w:szCs w:val="28"/>
+          <w:u w:color="auto" w:val="single"/>
+        </w:rPr>
+      </w:r>
+    </w:p>
+    <w:p>
+      <w:pPr>
+        <w:numPr>
+          <w:ilvl w:val="0"/>
+          <w:numId w:val="0"/>
+        </w:numPr>
+        <w:ind w:left="360" w:firstLine="0"/>
+        <w:rPr>
+          <w:b/>
+          <w:bCs/>
+          <w:sz w:val="28"/>
+          <w:szCs w:val="28"/>
+          <w:u w:color="auto" w:val="single"/>
+        </w:rPr>
+      </w:pPr>
+      <w:r>
+        <w:rPr>
+          <w:b/>
+          <w:bCs/>
+          <w:sz w:val="28"/>
+          <w:szCs w:val="28"/>
+          <w:u w:color="auto" w:val="single"/>
+        </w:rPr>
+      </w:r>
+    </w:p>
+    <w:p>
+      <w:pPr>
+        <w:numPr>
+          <w:ilvl w:val="0"/>
+          <w:numId w:val="1"/>
+        </w:numPr>
+        <w:ind w:left="360" w:hanging="360"/>
+        <w:rPr>
+          <w:b/>
+          <w:bCs/>
+          <w:sz w:val="28"/>
+          <w:szCs w:val="28"/>
+          <w:u w:color="auto" w:val="single"/>
+        </w:rPr>
+      </w:pPr>
+      <w:r>
+        <w:rPr>
+          <w:b/>
+          <w:bCs/>
+          <w:sz w:val="28"/>
+          <w:szCs w:val="28"/>
+          <w:u w:color="auto" w:val="single"/>
+        </w:rPr>
+        <w:t>Get position</w:t>
+      </w:r>
+    </w:p>
+    <w:p>
+      <w:pPr>
+        <w:numPr>
+          <w:ilvl w:val="0"/>
+          <w:numId w:val="0"/>
+        </w:numPr>
+        <w:ind w:left="360" w:firstLine="0"/>
+        <w:rPr>
+          <w:b/>
+          <w:bCs/>
+          <w:sz w:val="28"/>
+          <w:szCs w:val="28"/>
+          <w:u w:color="auto" w:val="single"/>
+        </w:rPr>
+      </w:pPr>
+      <w:r>
+        <w:rPr>
+          <w:noProof/>
+        </w:rPr>
+        <w:drawing>
+          <wp:inline distT="0" distB="0" distL="0" distR="0">
+            <wp:extent cx="3375660" cy="2453640"/>
+            <wp:effectExtent l="0" t="0" r="0" b="0"/>
+            <wp:docPr id="7" name="Picture7"/>
+            <wp:cNvGraphicFramePr>
+              <a:graphicFrameLocks xmlns:a="http://schemas.openxmlformats.org/drawingml/2006/main" noChangeAspect="1"/>
+            </wp:cNvGraphicFramePr>
+            <a:graphic xmlns:a="http://schemas.openxmlformats.org/drawingml/2006/main">
+              <a:graphicData uri="http://schemas.openxmlformats.org/drawingml/2006/picture">
+                <pic:pic xmlns:pic="http://schemas.openxmlformats.org/drawingml/2006/picture">
+                  <pic:nvPicPr>
+                    <pic:cNvPr id="7" name="Picture7"/>
+                    <pic:cNvPicPr>
+                      <a:picLocks noChangeAspect="1"/>
+                      <a:extLst>
+                        <a:ext uri="smNativeData">
+                          <sm:smNativeData xmlns:sm="smNativeData" val="SMDATA_14_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"/>
+                        </a:ext>
+                      </a:extLst>
+                    </pic:cNvPicPr>
+                  </pic:nvPicPr>
+                  <pic:blipFill>
+                    <a:blip r:embed="rId14"/>
+                    <a:stretch>
+                      <a:fillRect/>
+                    </a:stretch>
+                  </pic:blipFill>
+                  <pic:spPr>
+                    <a:xfrm>
+                      <a:off x="0" y="0"/>
+                      <a:ext cx="3375660" cy="2453640"/>
+                    </a:xfrm>
+                    <a:prstGeom prst="rect">
+                      <a:avLst/>
+                    </a:prstGeom>
+                    <a:noFill/>
+                    <a:ln w="12700">
+                      <a:noFill/>
+                    </a:ln>
+                  </pic:spPr>
+                </pic:pic>
+              </a:graphicData>
+            </a:graphic>
+          </wp:inline>
+        </w:drawing>
+      </w:r>
+      <w:r>
+        <w:rPr>
+          <w:b/>
+          <w:bCs/>
+          <w:sz w:val="28"/>
+          <w:szCs w:val="28"/>
+          <w:u w:color="auto" w:val="single"/>
+        </w:rPr>
+      </w:r>
+    </w:p>
     <w:sectPr>
       <w:footnotePr>
         <w:pos w:val="pageBottom"/>
@@ -817,7 +1198,7 @@
         <w:numStart w:val="1"/>
         <w:numRestart w:val="continuous"/>
       </w:endnotePr>
-      <w:headerReference w:type="default" r:id="rId12"/>
+      <w:headerReference w:type="default" r:id="rId15"/>
       <w:type w:val="continuous"/>
       <w:pgSz w:h="15840" w:w="12240"/>
       <w:pgMar w:left="624" w:top="1440" w:right="788" w:bottom="1440" w:header="567" w:footer="0"/>

</xml_diff>